<commit_message>
Update: changes in documentation
</commit_message>
<xml_diff>
--- a/REPORT.docx
+++ b/REPORT.docx
@@ -45,6 +45,531 @@
           <w:sz w:val="32"/>
           <w:szCs w:val="32"/>
         </w:rPr>
+      </w:r>
+    </w:p>
+    <w:p>
+      <w:pPr>
+        <w:pStyle w:val="Normal"/>
+        <w:bidi w:val="0"/>
+        <w:jc w:val="start"/>
+        <w:rPr>
+          <w:rFonts w:ascii="Carlito" w:hAnsi="Carlito"/>
+          <w:sz w:val="32"/>
+          <w:szCs w:val="32"/>
+          <w:u w:val="single"/>
+        </w:rPr>
+      </w:pPr>
+      <w:r>
+        <w:rPr>
+          <w:rFonts w:ascii="Carlito" w:hAnsi="Carlito"/>
+          <w:sz w:val="32"/>
+          <w:szCs w:val="32"/>
+          <w:u w:val="single"/>
+        </w:rPr>
+        <w:t>RBAC:</w:t>
+      </w:r>
+    </w:p>
+    <w:p>
+      <w:pPr>
+        <w:pStyle w:val="Normal"/>
+        <w:bidi w:val="0"/>
+        <w:jc w:val="start"/>
+        <w:rPr>
+          <w:rFonts w:ascii="Carlito" w:hAnsi="Carlito"/>
+          <w:sz w:val="22"/>
+          <w:szCs w:val="22"/>
+          <w:u w:val="none"/>
+        </w:rPr>
+      </w:pPr>
+      <w:r>
+        <w:rPr>
+          <w:rFonts w:ascii="Carlito" w:hAnsi="Carlito"/>
+          <w:sz w:val="22"/>
+          <w:szCs w:val="22"/>
+          <w:u w:val="none"/>
+        </w:rPr>
+        <w:t>Only admin can add flights</w:t>
+      </w:r>
+    </w:p>
+    <w:p>
+      <w:pPr>
+        <w:pStyle w:val="Normal"/>
+        <w:bidi w:val="0"/>
+        <w:jc w:val="start"/>
+        <w:rPr>
+          <w:rFonts w:ascii="Carlito" w:hAnsi="Carlito"/>
+          <w:sz w:val="22"/>
+          <w:szCs w:val="22"/>
+          <w:u w:val="none"/>
+        </w:rPr>
+      </w:pPr>
+      <w:r>
+        <w:rPr>
+          <w:rFonts w:ascii="Carlito" w:hAnsi="Carlito"/>
+          <w:sz w:val="22"/>
+          <w:szCs w:val="22"/>
+          <w:u w:val="none"/>
+        </w:rPr>
+      </w:r>
+    </w:p>
+    <w:p>
+      <w:pPr>
+        <w:pStyle w:val="Normal"/>
+        <w:bidi w:val="0"/>
+        <w:jc w:val="start"/>
+        <w:rPr>
+          <w:rFonts w:ascii="Carlito" w:hAnsi="Carlito"/>
+          <w:sz w:val="22"/>
+          <w:szCs w:val="22"/>
+          <w:u w:val="none"/>
+        </w:rPr>
+      </w:pPr>
+      <w:r>
+        <w:rPr>
+          <w:rFonts w:ascii="Carlito" w:hAnsi="Carlito"/>
+          <w:sz w:val="22"/>
+          <w:szCs w:val="22"/>
+          <w:u w:val="none"/>
+        </w:rPr>
+        <w:t>As Admin:</w:t>
+      </w:r>
+    </w:p>
+    <w:p>
+      <w:pPr>
+        <w:pStyle w:val="Normal"/>
+        <w:bidi w:val="0"/>
+        <w:jc w:val="start"/>
+        <w:rPr>
+          <w:rFonts w:ascii="Carlito" w:hAnsi="Carlito"/>
+          <w:sz w:val="22"/>
+          <w:szCs w:val="22"/>
+          <w:u w:val="none"/>
+        </w:rPr>
+      </w:pPr>
+      <w:r>
+        <w:drawing>
+          <wp:anchor behindDoc="0" distT="0" distB="0" distL="0" distR="0" simplePos="0" locked="0" layoutInCell="0" allowOverlap="1" relativeHeight="31">
+            <wp:simplePos x="0" y="0"/>
+            <wp:positionH relativeFrom="column">
+              <wp:align>center</wp:align>
+            </wp:positionH>
+            <wp:positionV relativeFrom="paragraph">
+              <wp:posOffset>635</wp:posOffset>
+            </wp:positionV>
+            <wp:extent cx="6332220" cy="3862705"/>
+            <wp:effectExtent l="0" t="0" r="0" b="0"/>
+            <wp:wrapSquare wrapText="largest"/>
+            <wp:docPr id="1" name="Image21"/>
+            <wp:cNvGraphicFramePr>
+              <a:graphicFrameLocks xmlns:a="http://schemas.openxmlformats.org/drawingml/2006/main" noChangeAspect="1"/>
+            </wp:cNvGraphicFramePr>
+            <a:graphic xmlns:a="http://schemas.openxmlformats.org/drawingml/2006/main">
+              <a:graphicData uri="http://schemas.openxmlformats.org/drawingml/2006/picture">
+                <pic:pic xmlns:pic="http://schemas.openxmlformats.org/drawingml/2006/picture">
+                  <pic:nvPicPr>
+                    <pic:cNvPr id="1" name="Image21"/>
+                    <pic:cNvPicPr>
+                      <a:picLocks noChangeAspect="1" noChangeArrowheads="1"/>
+                    </pic:cNvPicPr>
+                  </pic:nvPicPr>
+                  <pic:blipFill>
+                    <a:blip r:embed="rId2"/>
+                    <a:stretch>
+                      <a:fillRect/>
+                    </a:stretch>
+                  </pic:blipFill>
+                  <pic:spPr bwMode="auto">
+                    <a:xfrm>
+                      <a:off x="0" y="0"/>
+                      <a:ext cx="6332220" cy="3862705"/>
+                    </a:xfrm>
+                    <a:prstGeom prst="rect">
+                      <a:avLst/>
+                    </a:prstGeom>
+                    <a:noFill/>
+                  </pic:spPr>
+                </pic:pic>
+              </a:graphicData>
+            </a:graphic>
+          </wp:anchor>
+        </w:drawing>
+      </w:r>
+      <w:r>
+        <w:rPr>
+          <w:rFonts w:ascii="Carlito" w:hAnsi="Carlito"/>
+          <w:sz w:val="22"/>
+          <w:szCs w:val="22"/>
+          <w:u w:val="none"/>
+        </w:rPr>
+        <w:br/>
+        <w:t>as User:</w:t>
+      </w:r>
+    </w:p>
+    <w:p>
+      <w:pPr>
+        <w:pStyle w:val="Normal"/>
+        <w:bidi w:val="0"/>
+        <w:jc w:val="start"/>
+        <w:rPr>
+          <w:rFonts w:ascii="Carlito" w:hAnsi="Carlito"/>
+          <w:sz w:val="22"/>
+          <w:szCs w:val="22"/>
+          <w:u w:val="none"/>
+        </w:rPr>
+      </w:pPr>
+      <w:r>
+        <w:rPr>
+          <w:rFonts w:ascii="Carlito" w:hAnsi="Carlito"/>
+          <w:sz w:val="22"/>
+          <w:szCs w:val="22"/>
+          <w:u w:val="none"/>
+        </w:rPr>
+        <w:drawing>
+          <wp:anchor behindDoc="0" distT="0" distB="0" distL="0" distR="0" simplePos="0" locked="0" layoutInCell="0" allowOverlap="1" relativeHeight="32">
+            <wp:simplePos x="0" y="0"/>
+            <wp:positionH relativeFrom="column">
+              <wp:posOffset>0</wp:posOffset>
+            </wp:positionH>
+            <wp:positionV relativeFrom="paragraph">
+              <wp:posOffset>241935</wp:posOffset>
+            </wp:positionV>
+            <wp:extent cx="6332220" cy="2776220"/>
+            <wp:effectExtent l="0" t="0" r="0" b="0"/>
+            <wp:wrapSquare wrapText="largest"/>
+            <wp:docPr id="2" name="Image22"/>
+            <wp:cNvGraphicFramePr>
+              <a:graphicFrameLocks xmlns:a="http://schemas.openxmlformats.org/drawingml/2006/main" noChangeAspect="1"/>
+            </wp:cNvGraphicFramePr>
+            <a:graphic xmlns:a="http://schemas.openxmlformats.org/drawingml/2006/main">
+              <a:graphicData uri="http://schemas.openxmlformats.org/drawingml/2006/picture">
+                <pic:pic xmlns:pic="http://schemas.openxmlformats.org/drawingml/2006/picture">
+                  <pic:nvPicPr>
+                    <pic:cNvPr id="2" name="Image22"/>
+                    <pic:cNvPicPr>
+                      <a:picLocks noChangeAspect="1" noChangeArrowheads="1"/>
+                    </pic:cNvPicPr>
+                  </pic:nvPicPr>
+                  <pic:blipFill>
+                    <a:blip r:embed="rId3"/>
+                    <a:stretch>
+                      <a:fillRect/>
+                    </a:stretch>
+                  </pic:blipFill>
+                  <pic:spPr bwMode="auto">
+                    <a:xfrm>
+                      <a:off x="0" y="0"/>
+                      <a:ext cx="6332220" cy="2776220"/>
+                    </a:xfrm>
+                    <a:prstGeom prst="rect">
+                      <a:avLst/>
+                    </a:prstGeom>
+                    <a:noFill/>
+                  </pic:spPr>
+                </pic:pic>
+              </a:graphicData>
+            </a:graphic>
+          </wp:anchor>
+        </w:drawing>
+      </w:r>
+      <w:r>
+        <w:br w:type="page"/>
+      </w:r>
+    </w:p>
+    <w:p>
+      <w:pPr>
+        <w:pStyle w:val="Normal"/>
+        <w:bidi w:val="0"/>
+        <w:jc w:val="start"/>
+        <w:rPr>
+          <w:rFonts w:ascii="Carlito" w:hAnsi="Carlito"/>
+          <w:sz w:val="32"/>
+          <w:szCs w:val="32"/>
+          <w:u w:val="single"/>
+        </w:rPr>
+      </w:pPr>
+      <w:r>
+        <w:rPr>
+          <w:rFonts w:ascii="Carlito" w:hAnsi="Carlito"/>
+          <w:sz w:val="32"/>
+          <w:szCs w:val="32"/>
+          <w:u w:val="single"/>
+        </w:rPr>
+        <w:t>Profiling:</w:t>
+      </w:r>
+    </w:p>
+    <w:p>
+      <w:pPr>
+        <w:pStyle w:val="Normal"/>
+        <w:bidi w:val="0"/>
+        <w:jc w:val="start"/>
+        <w:rPr>
+          <w:rFonts w:ascii="Carlito" w:hAnsi="Carlito"/>
+          <w:sz w:val="32"/>
+          <w:szCs w:val="32"/>
+          <w:u w:val="single"/>
+        </w:rPr>
+      </w:pPr>
+      <w:r>
+        <w:rPr>
+          <w:rFonts w:ascii="Carlito" w:hAnsi="Carlito"/>
+          <w:sz w:val="32"/>
+          <w:szCs w:val="32"/>
+          <w:u w:val="single"/>
+        </w:rPr>
+        <w:drawing>
+          <wp:anchor behindDoc="0" distT="0" distB="0" distL="0" distR="0" simplePos="0" locked="0" layoutInCell="0" allowOverlap="1" relativeHeight="33">
+            <wp:simplePos x="0" y="0"/>
+            <wp:positionH relativeFrom="column">
+              <wp:posOffset>15875</wp:posOffset>
+            </wp:positionH>
+            <wp:positionV relativeFrom="paragraph">
+              <wp:posOffset>109855</wp:posOffset>
+            </wp:positionV>
+            <wp:extent cx="4571365" cy="3123565"/>
+            <wp:effectExtent l="0" t="0" r="0" b="0"/>
+            <wp:wrapSquare wrapText="largest"/>
+            <wp:docPr id="3" name="Image23"/>
+            <wp:cNvGraphicFramePr>
+              <a:graphicFrameLocks xmlns:a="http://schemas.openxmlformats.org/drawingml/2006/main" noChangeAspect="1"/>
+            </wp:cNvGraphicFramePr>
+            <a:graphic xmlns:a="http://schemas.openxmlformats.org/drawingml/2006/main">
+              <a:graphicData uri="http://schemas.openxmlformats.org/drawingml/2006/picture">
+                <pic:pic xmlns:pic="http://schemas.openxmlformats.org/drawingml/2006/picture">
+                  <pic:nvPicPr>
+                    <pic:cNvPr id="3" name="Image23"/>
+                    <pic:cNvPicPr>
+                      <a:picLocks noChangeAspect="1" noChangeArrowheads="1"/>
+                    </pic:cNvPicPr>
+                  </pic:nvPicPr>
+                  <pic:blipFill>
+                    <a:blip r:embed="rId4"/>
+                    <a:stretch>
+                      <a:fillRect/>
+                    </a:stretch>
+                  </pic:blipFill>
+                  <pic:spPr bwMode="auto">
+                    <a:xfrm>
+                      <a:off x="0" y="0"/>
+                      <a:ext cx="4571365" cy="3123565"/>
+                    </a:xfrm>
+                    <a:prstGeom prst="rect">
+                      <a:avLst/>
+                    </a:prstGeom>
+                    <a:noFill/>
+                  </pic:spPr>
+                </pic:pic>
+              </a:graphicData>
+            </a:graphic>
+          </wp:anchor>
+        </w:drawing>
+      </w:r>
+    </w:p>
+    <w:p>
+      <w:pPr>
+        <w:pStyle w:val="Normal"/>
+        <w:bidi w:val="0"/>
+        <w:jc w:val="start"/>
+        <w:rPr>
+          <w:rFonts w:ascii="Carlito" w:hAnsi="Carlito"/>
+          <w:sz w:val="32"/>
+          <w:szCs w:val="32"/>
+          <w:u w:val="single"/>
+        </w:rPr>
+      </w:pPr>
+      <w:r>
+        <w:rPr>
+          <w:rFonts w:ascii="Carlito" w:hAnsi="Carlito"/>
+          <w:sz w:val="32"/>
+          <w:szCs w:val="32"/>
+          <w:u w:val="single"/>
+        </w:rPr>
+        <w:br/>
+        <w:br/>
+        <w:br/>
+        <w:br/>
+        <w:br/>
+        <w:br/>
+        <w:br/>
+        <w:br/>
+        <w:br/>
+        <w:br/>
+        <w:br/>
+        <w:br/>
+        <w:br/>
+      </w:r>
+      <w:r>
+        <w:rPr>
+          <w:rFonts w:ascii="Carlito" w:hAnsi="Carlito"/>
+          <w:sz w:val="22"/>
+          <w:szCs w:val="22"/>
+          <w:u w:val="none"/>
+        </w:rPr>
+        <w:t>(Note: multiple profiles are present in every microservice not just config server)</w:t>
+        <w:br/>
+        <w:br/>
+      </w:r>
+      <w:r>
+        <w:rPr>
+          <w:rFonts w:ascii="Carlito" w:hAnsi="Carlito"/>
+          <w:sz w:val="32"/>
+          <w:szCs w:val="32"/>
+          <w:u w:val="single"/>
+        </w:rPr>
+        <w:t>Docker file (optimised):</w:t>
+      </w:r>
+    </w:p>
+    <w:p>
+      <w:pPr>
+        <w:pStyle w:val="Normal"/>
+        <w:bidi w:val="0"/>
+        <w:jc w:val="start"/>
+        <w:rPr>
+          <w:rFonts w:ascii="Carlito" w:hAnsi="Carlito"/>
+          <w:sz w:val="32"/>
+          <w:szCs w:val="32"/>
+          <w:u w:val="single"/>
+        </w:rPr>
+      </w:pPr>
+      <w:r>
+        <w:drawing>
+          <wp:anchor behindDoc="0" distT="0" distB="0" distL="0" distR="0" simplePos="0" locked="0" layoutInCell="0" allowOverlap="1" relativeHeight="34">
+            <wp:simplePos x="0" y="0"/>
+            <wp:positionH relativeFrom="column">
+              <wp:posOffset>0</wp:posOffset>
+            </wp:positionH>
+            <wp:positionV relativeFrom="paragraph">
+              <wp:posOffset>182880</wp:posOffset>
+            </wp:positionV>
+            <wp:extent cx="6332220" cy="1610995"/>
+            <wp:effectExtent l="0" t="0" r="0" b="0"/>
+            <wp:wrapSquare wrapText="largest"/>
+            <wp:docPr id="4" name="Image24"/>
+            <wp:cNvGraphicFramePr>
+              <a:graphicFrameLocks xmlns:a="http://schemas.openxmlformats.org/drawingml/2006/main" noChangeAspect="1"/>
+            </wp:cNvGraphicFramePr>
+            <a:graphic xmlns:a="http://schemas.openxmlformats.org/drawingml/2006/main">
+              <a:graphicData uri="http://schemas.openxmlformats.org/drawingml/2006/picture">
+                <pic:pic xmlns:pic="http://schemas.openxmlformats.org/drawingml/2006/picture">
+                  <pic:nvPicPr>
+                    <pic:cNvPr id="4" name="Image24"/>
+                    <pic:cNvPicPr>
+                      <a:picLocks noChangeAspect="1" noChangeArrowheads="1"/>
+                    </pic:cNvPicPr>
+                  </pic:nvPicPr>
+                  <pic:blipFill>
+                    <a:blip r:embed="rId5"/>
+                    <a:stretch>
+                      <a:fillRect/>
+                    </a:stretch>
+                  </pic:blipFill>
+                  <pic:spPr bwMode="auto">
+                    <a:xfrm>
+                      <a:off x="0" y="0"/>
+                      <a:ext cx="6332220" cy="1610995"/>
+                    </a:xfrm>
+                    <a:prstGeom prst="rect">
+                      <a:avLst/>
+                    </a:prstGeom>
+                    <a:noFill/>
+                  </pic:spPr>
+                </pic:pic>
+              </a:graphicData>
+            </a:graphic>
+          </wp:anchor>
+        </w:drawing>
+      </w:r>
+      <w:r>
+        <w:rPr>
+          <w:rFonts w:ascii="Carlito" w:hAnsi="Carlito"/>
+          <w:sz w:val="32"/>
+          <w:szCs w:val="32"/>
+          <w:u w:val="single"/>
+        </w:rPr>
+        <w:br/>
+        <w:br/>
+      </w:r>
+      <w:r>
+        <w:br w:type="page"/>
+      </w:r>
+    </w:p>
+    <w:p>
+      <w:pPr>
+        <w:pStyle w:val="Normal"/>
+        <w:bidi w:val="0"/>
+        <w:jc w:val="start"/>
+        <w:rPr>
+          <w:rFonts w:ascii="Carlito" w:hAnsi="Carlito"/>
+          <w:sz w:val="32"/>
+          <w:szCs w:val="32"/>
+          <w:u w:val="single"/>
+        </w:rPr>
+      </w:pPr>
+      <w:r>
+        <w:rPr>
+          <w:rFonts w:ascii="Carlito" w:hAnsi="Carlito"/>
+          <w:sz w:val="32"/>
+          <w:szCs w:val="32"/>
+          <w:u w:val="single"/>
+        </w:rPr>
+        <w:drawing>
+          <wp:anchor behindDoc="0" distT="0" distB="0" distL="0" distR="0" simplePos="0" locked="0" layoutInCell="0" allowOverlap="1" relativeHeight="35">
+            <wp:simplePos x="0" y="0"/>
+            <wp:positionH relativeFrom="column">
+              <wp:posOffset>-21590</wp:posOffset>
+            </wp:positionH>
+            <wp:positionV relativeFrom="paragraph">
+              <wp:posOffset>527050</wp:posOffset>
+            </wp:positionV>
+            <wp:extent cx="6332220" cy="2885440"/>
+            <wp:effectExtent l="0" t="0" r="0" b="0"/>
+            <wp:wrapSquare wrapText="largest"/>
+            <wp:docPr id="5" name="Image25"/>
+            <wp:cNvGraphicFramePr>
+              <a:graphicFrameLocks xmlns:a="http://schemas.openxmlformats.org/drawingml/2006/main" noChangeAspect="1"/>
+            </wp:cNvGraphicFramePr>
+            <a:graphic xmlns:a="http://schemas.openxmlformats.org/drawingml/2006/main">
+              <a:graphicData uri="http://schemas.openxmlformats.org/drawingml/2006/picture">
+                <pic:pic xmlns:pic="http://schemas.openxmlformats.org/drawingml/2006/picture">
+                  <pic:nvPicPr>
+                    <pic:cNvPr id="5" name="Image25"/>
+                    <pic:cNvPicPr>
+                      <a:picLocks noChangeAspect="1" noChangeArrowheads="1"/>
+                    </pic:cNvPicPr>
+                  </pic:nvPicPr>
+                  <pic:blipFill>
+                    <a:blip r:embed="rId6"/>
+                    <a:stretch>
+                      <a:fillRect/>
+                    </a:stretch>
+                  </pic:blipFill>
+                  <pic:spPr bwMode="auto">
+                    <a:xfrm>
+                      <a:off x="0" y="0"/>
+                      <a:ext cx="6332220" cy="2885440"/>
+                    </a:xfrm>
+                    <a:prstGeom prst="rect">
+                      <a:avLst/>
+                    </a:prstGeom>
+                    <a:noFill/>
+                  </pic:spPr>
+                </pic:pic>
+              </a:graphicData>
+            </a:graphic>
+          </wp:anchor>
+        </w:drawing>
+      </w:r>
+      <w:r>
+        <w:rPr>
+          <w:rFonts w:ascii="Carlito" w:hAnsi="Carlito"/>
+          <w:sz w:val="32"/>
+          <w:szCs w:val="32"/>
+          <w:u w:val="single"/>
+        </w:rPr>
+        <w:t>Script:</w:t>
+        <w:br/>
+      </w:r>
+      <w:r>
+        <w:br w:type="page"/>
       </w:r>
     </w:p>
     <w:p>
@@ -93,7 +618,7 @@
             <wp:extent cx="6332220" cy="4490085"/>
             <wp:effectExtent l="0" t="0" r="0" b="0"/>
             <wp:wrapSquare wrapText="largest"/>
-            <wp:docPr id="1" name="Image1"/>
+            <wp:docPr id="6" name="Image1"/>
             <wp:cNvGraphicFramePr>
               <a:graphicFrameLocks xmlns:a="http://schemas.openxmlformats.org/drawingml/2006/main" noChangeAspect="1"/>
             </wp:cNvGraphicFramePr>
@@ -101,13 +626,13 @@
               <a:graphicData uri="http://schemas.openxmlformats.org/drawingml/2006/picture">
                 <pic:pic xmlns:pic="http://schemas.openxmlformats.org/drawingml/2006/picture">
                   <pic:nvPicPr>
-                    <pic:cNvPr id="1" name="Image1"/>
+                    <pic:cNvPr id="6" name="Image1"/>
                     <pic:cNvPicPr>
                       <a:picLocks noChangeAspect="1" noChangeArrowheads="1"/>
                     </pic:cNvPicPr>
                   </pic:nvPicPr>
                   <pic:blipFill>
-                    <a:blip r:embed="rId2"/>
+                    <a:blip r:embed="rId7"/>
                     <a:stretch>
                       <a:fillRect/>
                     </a:stretch>
@@ -416,18 +941,7 @@
           <w:szCs w:val="32"/>
           <w:u w:val="none"/>
         </w:rPr>
-        <w:t xml:space="preserve"> </w:t>
-      </w:r>
-      <w:r>
-        <w:rPr>
-          <w:rFonts w:ascii="Carlito" w:hAnsi="Carlito"/>
-          <w:b w:val="false"/>
-          <w:bCs w:val="false"/>
-          <w:sz w:val="32"/>
-          <w:szCs w:val="32"/>
-          <w:u w:val="none"/>
-        </w:rPr>
-        <w:t>(</w:t>
+        <w:t xml:space="preserve"> (</w:t>
       </w:r>
       <w:r>
         <w:rPr>
@@ -514,7 +1028,7 @@
             <wp:extent cx="6332220" cy="2308225"/>
             <wp:effectExtent l="0" t="0" r="0" b="0"/>
             <wp:wrapSquare wrapText="largest"/>
-            <wp:docPr id="2" name="Image5"/>
+            <wp:docPr id="7" name="Image5"/>
             <wp:cNvGraphicFramePr>
               <a:graphicFrameLocks xmlns:a="http://schemas.openxmlformats.org/drawingml/2006/main" noChangeAspect="1"/>
             </wp:cNvGraphicFramePr>
@@ -522,13 +1036,13 @@
               <a:graphicData uri="http://schemas.openxmlformats.org/drawingml/2006/picture">
                 <pic:pic xmlns:pic="http://schemas.openxmlformats.org/drawingml/2006/picture">
                   <pic:nvPicPr>
-                    <pic:cNvPr id="2" name="Image5"/>
+                    <pic:cNvPr id="7" name="Image5"/>
                     <pic:cNvPicPr>
                       <a:picLocks noChangeAspect="1" noChangeArrowheads="1"/>
                     </pic:cNvPicPr>
                   </pic:nvPicPr>
                   <pic:blipFill>
-                    <a:blip r:embed="rId3"/>
+                    <a:blip r:embed="rId8"/>
                     <a:stretch>
                       <a:fillRect/>
                     </a:stretch>
@@ -585,7 +1099,7 @@
             <wp:extent cx="6332220" cy="3592830"/>
             <wp:effectExtent l="0" t="0" r="0" b="0"/>
             <wp:wrapSquare wrapText="largest"/>
-            <wp:docPr id="3" name="Image6"/>
+            <wp:docPr id="8" name="Image6"/>
             <wp:cNvGraphicFramePr>
               <a:graphicFrameLocks xmlns:a="http://schemas.openxmlformats.org/drawingml/2006/main" noChangeAspect="1"/>
             </wp:cNvGraphicFramePr>
@@ -593,13 +1107,13 @@
               <a:graphicData uri="http://schemas.openxmlformats.org/drawingml/2006/picture">
                 <pic:pic xmlns:pic="http://schemas.openxmlformats.org/drawingml/2006/picture">
                   <pic:nvPicPr>
-                    <pic:cNvPr id="3" name="Image6"/>
+                    <pic:cNvPr id="8" name="Image6"/>
                     <pic:cNvPicPr>
                       <a:picLocks noChangeAspect="1" noChangeArrowheads="1"/>
                     </pic:cNvPicPr>
                   </pic:nvPicPr>
                   <pic:blipFill>
-                    <a:blip r:embed="rId4"/>
+                    <a:blip r:embed="rId9"/>
                     <a:stretch>
                       <a:fillRect/>
                     </a:stretch>
@@ -850,7 +1364,7 @@
             <wp:extent cx="6332220" cy="1270635"/>
             <wp:effectExtent l="0" t="0" r="0" b="0"/>
             <wp:wrapSquare wrapText="largest"/>
-            <wp:docPr id="4" name="Image2"/>
+            <wp:docPr id="9" name="Image2"/>
             <wp:cNvGraphicFramePr>
               <a:graphicFrameLocks xmlns:a="http://schemas.openxmlformats.org/drawingml/2006/main" noChangeAspect="1"/>
             </wp:cNvGraphicFramePr>
@@ -858,13 +1372,13 @@
               <a:graphicData uri="http://schemas.openxmlformats.org/drawingml/2006/picture">
                 <pic:pic xmlns:pic="http://schemas.openxmlformats.org/drawingml/2006/picture">
                   <pic:nvPicPr>
-                    <pic:cNvPr id="4" name="Image2"/>
+                    <pic:cNvPr id="9" name="Image2"/>
                     <pic:cNvPicPr>
                       <a:picLocks noChangeAspect="1" noChangeArrowheads="1"/>
                     </pic:cNvPicPr>
                   </pic:nvPicPr>
                   <pic:blipFill>
-                    <a:blip r:embed="rId5"/>
+                    <a:blip r:embed="rId10"/>
                     <a:stretch>
                       <a:fillRect/>
                     </a:stretch>
@@ -960,7 +1474,7 @@
             <wp:extent cx="6332220" cy="1282065"/>
             <wp:effectExtent l="0" t="0" r="0" b="0"/>
             <wp:wrapSquare wrapText="largest"/>
-            <wp:docPr id="5" name="Image3"/>
+            <wp:docPr id="10" name="Image3"/>
             <wp:cNvGraphicFramePr>
               <a:graphicFrameLocks xmlns:a="http://schemas.openxmlformats.org/drawingml/2006/main" noChangeAspect="1"/>
             </wp:cNvGraphicFramePr>
@@ -968,13 +1482,13 @@
               <a:graphicData uri="http://schemas.openxmlformats.org/drawingml/2006/picture">
                 <pic:pic xmlns:pic="http://schemas.openxmlformats.org/drawingml/2006/picture">
                   <pic:nvPicPr>
-                    <pic:cNvPr id="5" name="Image3"/>
+                    <pic:cNvPr id="10" name="Image3"/>
                     <pic:cNvPicPr>
                       <a:picLocks noChangeAspect="1" noChangeArrowheads="1"/>
                     </pic:cNvPicPr>
                   </pic:nvPicPr>
                   <pic:blipFill>
-                    <a:blip r:embed="rId6"/>
+                    <a:blip r:embed="rId11"/>
                     <a:stretch>
                       <a:fillRect/>
                     </a:stretch>
@@ -1035,7 +1549,7 @@
             <wp:extent cx="6332220" cy="1287780"/>
             <wp:effectExtent l="0" t="0" r="0" b="0"/>
             <wp:wrapSquare wrapText="largest"/>
-            <wp:docPr id="6" name="Image4"/>
+            <wp:docPr id="11" name="Image4"/>
             <wp:cNvGraphicFramePr>
               <a:graphicFrameLocks xmlns:a="http://schemas.openxmlformats.org/drawingml/2006/main" noChangeAspect="1"/>
             </wp:cNvGraphicFramePr>
@@ -1043,13 +1557,13 @@
               <a:graphicData uri="http://schemas.openxmlformats.org/drawingml/2006/picture">
                 <pic:pic xmlns:pic="http://schemas.openxmlformats.org/drawingml/2006/picture">
                   <pic:nvPicPr>
-                    <pic:cNvPr id="6" name="Image4"/>
+                    <pic:cNvPr id="11" name="Image4"/>
                     <pic:cNvPicPr>
                       <a:picLocks noChangeAspect="1" noChangeArrowheads="1"/>
                     </pic:cNvPicPr>
                   </pic:nvPicPr>
                   <pic:blipFill>
-                    <a:blip r:embed="rId7"/>
+                    <a:blip r:embed="rId12"/>
                     <a:stretch>
                       <a:fillRect/>
                     </a:stretch>
@@ -1089,16 +1603,6 @@
         <w:br/>
         <w:br/>
         <w:br/>
-      </w:r>
-      <w:r>
-        <w:rPr>
-          <w:rFonts w:ascii="Carlito" w:hAnsi="Carlito"/>
-          <w:b/>
-          <w:bCs/>
-          <w:sz w:val="40"/>
-          <w:szCs w:val="40"/>
-          <w:u w:val="single"/>
-        </w:rPr>
         <w:t>SonarQube Report:</w:t>
       </w:r>
     </w:p>
@@ -1154,7 +1658,7 @@
             <wp:extent cx="6332220" cy="3458210"/>
             <wp:effectExtent l="0" t="0" r="0" b="0"/>
             <wp:wrapSquare wrapText="largest"/>
-            <wp:docPr id="7" name="Image7"/>
+            <wp:docPr id="12" name="Image7"/>
             <wp:cNvGraphicFramePr>
               <a:graphicFrameLocks xmlns:a="http://schemas.openxmlformats.org/drawingml/2006/main" noChangeAspect="1"/>
             </wp:cNvGraphicFramePr>
@@ -1162,13 +1666,13 @@
               <a:graphicData uri="http://schemas.openxmlformats.org/drawingml/2006/picture">
                 <pic:pic xmlns:pic="http://schemas.openxmlformats.org/drawingml/2006/picture">
                   <pic:nvPicPr>
-                    <pic:cNvPr id="7" name="Image7"/>
+                    <pic:cNvPr id="12" name="Image7"/>
                     <pic:cNvPicPr>
                       <a:picLocks noChangeAspect="1" noChangeArrowheads="1"/>
                     </pic:cNvPicPr>
                   </pic:nvPicPr>
                   <pic:blipFill>
-                    <a:blip r:embed="rId8"/>
+                    <a:blip r:embed="rId13"/>
                     <a:stretch>
                       <a:fillRect/>
                     </a:stretch>
@@ -1254,7 +1758,7 @@
           <w:u w:val="none"/>
         </w:rPr>
       </w:pPr>
-      <w:hyperlink r:id="rId9">
+      <w:hyperlink r:id="rId14">
         <w:r>
           <w:rPr>
             <w:rStyle w:val="Hyperlink"/>
@@ -1351,6 +1855,7 @@
       <w:pPr>
         <w:pStyle w:val="Normal"/>
         <w:bidi w:val="0"/>
+        <w:spacing w:before="0" w:after="0"/>
         <w:jc w:val="start"/>
         <w:rPr>
           <w:rFonts w:ascii="Carlito" w:hAnsi="Carlito"/>
@@ -1411,7 +1916,7 @@
             <wp:extent cx="6332220" cy="3470275"/>
             <wp:effectExtent l="0" t="0" r="0" b="0"/>
             <wp:wrapSquare wrapText="largest"/>
-            <wp:docPr id="8" name="Image8"/>
+            <wp:docPr id="13" name="Image8"/>
             <wp:cNvGraphicFramePr>
               <a:graphicFrameLocks xmlns:a="http://schemas.openxmlformats.org/drawingml/2006/main" noChangeAspect="1"/>
             </wp:cNvGraphicFramePr>
@@ -1419,13 +1924,13 @@
               <a:graphicData uri="http://schemas.openxmlformats.org/drawingml/2006/picture">
                 <pic:pic xmlns:pic="http://schemas.openxmlformats.org/drawingml/2006/picture">
                   <pic:nvPicPr>
-                    <pic:cNvPr id="8" name="Image8"/>
+                    <pic:cNvPr id="13" name="Image8"/>
                     <pic:cNvPicPr>
                       <a:picLocks noChangeAspect="1" noChangeArrowheads="1"/>
                     </pic:cNvPicPr>
                   </pic:nvPicPr>
                   <pic:blipFill>
-                    <a:blip r:embed="rId10"/>
+                    <a:blip r:embed="rId15"/>
                     <a:stretch>
                       <a:fillRect/>
                     </a:stretch>
@@ -1472,7 +1977,7 @@
           <w:u w:val="none"/>
         </w:rPr>
       </w:pPr>
-      <w:hyperlink r:id="rId11">
+      <w:hyperlink r:id="rId16">
         <w:r>
           <w:rPr>
             <w:rStyle w:val="Hyperlink"/>
@@ -1623,7 +2128,7 @@
             <wp:extent cx="6332220" cy="2508250"/>
             <wp:effectExtent l="0" t="0" r="0" b="0"/>
             <wp:wrapSquare wrapText="largest"/>
-            <wp:docPr id="9" name="Image9"/>
+            <wp:docPr id="14" name="Image9"/>
             <wp:cNvGraphicFramePr>
               <a:graphicFrameLocks xmlns:a="http://schemas.openxmlformats.org/drawingml/2006/main" noChangeAspect="1"/>
             </wp:cNvGraphicFramePr>
@@ -1631,13 +2136,13 @@
               <a:graphicData uri="http://schemas.openxmlformats.org/drawingml/2006/picture">
                 <pic:pic xmlns:pic="http://schemas.openxmlformats.org/drawingml/2006/picture">
                   <pic:nvPicPr>
-                    <pic:cNvPr id="9" name="Image9"/>
+                    <pic:cNvPr id="14" name="Image9"/>
                     <pic:cNvPicPr>
                       <a:picLocks noChangeAspect="1" noChangeArrowheads="1"/>
                     </pic:cNvPicPr>
                   </pic:nvPicPr>
                   <pic:blipFill>
-                    <a:blip r:embed="rId12"/>
+                    <a:blip r:embed="rId17"/>
                     <a:stretch>
                       <a:fillRect/>
                     </a:stretch>
@@ -1699,7 +2204,7 @@
           <w:u w:val="none"/>
         </w:rPr>
       </w:pPr>
-      <w:hyperlink r:id="rId13">
+      <w:hyperlink r:id="rId18">
         <w:r>
           <w:rPr>
             <w:rStyle w:val="Hyperlink"/>
@@ -1721,6 +2226,7 @@
       <w:pPr>
         <w:pStyle w:val="Normal"/>
         <w:bidi w:val="0"/>
+        <w:spacing w:before="0" w:after="0"/>
         <w:jc w:val="start"/>
         <w:rPr>
           <w:rFonts w:ascii="Carlito" w:hAnsi="Carlito"/>
@@ -1803,7 +2309,7 @@
             <wp:extent cx="6332220" cy="3278505"/>
             <wp:effectExtent l="0" t="0" r="0" b="0"/>
             <wp:wrapSquare wrapText="largest"/>
-            <wp:docPr id="10" name="Image10"/>
+            <wp:docPr id="15" name="Image10"/>
             <wp:cNvGraphicFramePr>
               <a:graphicFrameLocks xmlns:a="http://schemas.openxmlformats.org/drawingml/2006/main" noChangeAspect="1"/>
             </wp:cNvGraphicFramePr>
@@ -1811,13 +2317,13 @@
               <a:graphicData uri="http://schemas.openxmlformats.org/drawingml/2006/picture">
                 <pic:pic xmlns:pic="http://schemas.openxmlformats.org/drawingml/2006/picture">
                   <pic:nvPicPr>
-                    <pic:cNvPr id="10" name="Image10"/>
+                    <pic:cNvPr id="15" name="Image10"/>
                     <pic:cNvPicPr>
                       <a:picLocks noChangeAspect="1" noChangeArrowheads="1"/>
                     </pic:cNvPicPr>
                   </pic:nvPicPr>
                   <pic:blipFill>
-                    <a:blip r:embed="rId14"/>
+                    <a:blip r:embed="rId19"/>
                     <a:stretch>
                       <a:fillRect/>
                     </a:stretch>
@@ -1864,7 +2370,7 @@
         </w:rPr>
         <w:t xml:space="preserve">Link: </w:t>
       </w:r>
-      <w:hyperlink r:id="rId15">
+      <w:hyperlink r:id="rId20">
         <w:r>
           <w:rPr>
             <w:rStyle w:val="Hyperlink"/>
@@ -1936,6 +2442,7 @@
       <w:pPr>
         <w:pStyle w:val="Normal"/>
         <w:bidi w:val="0"/>
+        <w:spacing w:before="0" w:after="0"/>
         <w:jc w:val="start"/>
         <w:rPr>
           <w:rFonts w:ascii="Carlito" w:hAnsi="Carlito"/>
@@ -2018,7 +2525,7 @@
             <wp:extent cx="6332220" cy="1593850"/>
             <wp:effectExtent l="0" t="0" r="0" b="0"/>
             <wp:wrapSquare wrapText="largest"/>
-            <wp:docPr id="11" name="Image11"/>
+            <wp:docPr id="16" name="Image11"/>
             <wp:cNvGraphicFramePr>
               <a:graphicFrameLocks xmlns:a="http://schemas.openxmlformats.org/drawingml/2006/main" noChangeAspect="1"/>
             </wp:cNvGraphicFramePr>
@@ -2026,13 +2533,13 @@
               <a:graphicData uri="http://schemas.openxmlformats.org/drawingml/2006/picture">
                 <pic:pic xmlns:pic="http://schemas.openxmlformats.org/drawingml/2006/picture">
                   <pic:nvPicPr>
-                    <pic:cNvPr id="11" name="Image11"/>
+                    <pic:cNvPr id="16" name="Image11"/>
                     <pic:cNvPicPr>
                       <a:picLocks noChangeAspect="1" noChangeArrowheads="1"/>
                     </pic:cNvPicPr>
                   </pic:nvPicPr>
                   <pic:blipFill>
-                    <a:blip r:embed="rId16"/>
+                    <a:blip r:embed="rId21"/>
                     <a:stretch>
                       <a:fillRect/>
                     </a:stretch>
@@ -2075,7 +2582,7 @@
             <wp:extent cx="6332220" cy="1191260"/>
             <wp:effectExtent l="0" t="0" r="0" b="0"/>
             <wp:wrapSquare wrapText="largest"/>
-            <wp:docPr id="12" name="Image12"/>
+            <wp:docPr id="17" name="Image12"/>
             <wp:cNvGraphicFramePr>
               <a:graphicFrameLocks xmlns:a="http://schemas.openxmlformats.org/drawingml/2006/main" noChangeAspect="1"/>
             </wp:cNvGraphicFramePr>
@@ -2083,13 +2590,13 @@
               <a:graphicData uri="http://schemas.openxmlformats.org/drawingml/2006/picture">
                 <pic:pic xmlns:pic="http://schemas.openxmlformats.org/drawingml/2006/picture">
                   <pic:nvPicPr>
-                    <pic:cNvPr id="12" name="Image12"/>
+                    <pic:cNvPr id="17" name="Image12"/>
                     <pic:cNvPicPr>
                       <a:picLocks noChangeAspect="1" noChangeArrowheads="1"/>
                     </pic:cNvPicPr>
                   </pic:nvPicPr>
                   <pic:blipFill>
-                    <a:blip r:embed="rId17"/>
+                    <a:blip r:embed="rId22"/>
                     <a:stretch>
                       <a:fillRect/>
                     </a:stretch>
@@ -2132,7 +2639,7 @@
             <wp:extent cx="6332220" cy="1403985"/>
             <wp:effectExtent l="0" t="0" r="0" b="0"/>
             <wp:wrapSquare wrapText="largest"/>
-            <wp:docPr id="13" name="Image13"/>
+            <wp:docPr id="18" name="Image13"/>
             <wp:cNvGraphicFramePr>
               <a:graphicFrameLocks xmlns:a="http://schemas.openxmlformats.org/drawingml/2006/main" noChangeAspect="1"/>
             </wp:cNvGraphicFramePr>
@@ -2140,13 +2647,13 @@
               <a:graphicData uri="http://schemas.openxmlformats.org/drawingml/2006/picture">
                 <pic:pic xmlns:pic="http://schemas.openxmlformats.org/drawingml/2006/picture">
                   <pic:nvPicPr>
-                    <pic:cNvPr id="13" name="Image13"/>
+                    <pic:cNvPr id="18" name="Image13"/>
                     <pic:cNvPicPr>
                       <a:picLocks noChangeAspect="1" noChangeArrowheads="1"/>
                     </pic:cNvPicPr>
                   </pic:nvPicPr>
                   <pic:blipFill>
-                    <a:blip r:embed="rId18"/>
+                    <a:blip r:embed="rId23"/>
                     <a:stretch>
                       <a:fillRect/>
                     </a:stretch>
@@ -2182,7 +2689,7 @@
             <wp:extent cx="6332220" cy="1746885"/>
             <wp:effectExtent l="0" t="0" r="0" b="0"/>
             <wp:wrapSquare wrapText="largest"/>
-            <wp:docPr id="14" name="Image14"/>
+            <wp:docPr id="19" name="Image14"/>
             <wp:cNvGraphicFramePr>
               <a:graphicFrameLocks xmlns:a="http://schemas.openxmlformats.org/drawingml/2006/main" noChangeAspect="1"/>
             </wp:cNvGraphicFramePr>
@@ -2190,13 +2697,13 @@
               <a:graphicData uri="http://schemas.openxmlformats.org/drawingml/2006/picture">
                 <pic:pic xmlns:pic="http://schemas.openxmlformats.org/drawingml/2006/picture">
                   <pic:nvPicPr>
-                    <pic:cNvPr id="14" name="Image14"/>
+                    <pic:cNvPr id="19" name="Image14"/>
                     <pic:cNvPicPr>
                       <a:picLocks noChangeAspect="1" noChangeArrowheads="1"/>
                     </pic:cNvPicPr>
                   </pic:nvPicPr>
                   <pic:blipFill>
-                    <a:blip r:embed="rId19"/>
+                    <a:blip r:embed="rId24"/>
                     <a:stretch>
                       <a:fillRect/>
                     </a:stretch>
@@ -2285,7 +2792,7 @@
             <wp:extent cx="6332220" cy="2934970"/>
             <wp:effectExtent l="0" t="0" r="0" b="0"/>
             <wp:wrapSquare wrapText="largest"/>
-            <wp:docPr id="15" name="Image15"/>
+            <wp:docPr id="20" name="Image15"/>
             <wp:cNvGraphicFramePr>
               <a:graphicFrameLocks xmlns:a="http://schemas.openxmlformats.org/drawingml/2006/main" noChangeAspect="1"/>
             </wp:cNvGraphicFramePr>
@@ -2293,13 +2800,13 @@
               <a:graphicData uri="http://schemas.openxmlformats.org/drawingml/2006/picture">
                 <pic:pic xmlns:pic="http://schemas.openxmlformats.org/drawingml/2006/picture">
                   <pic:nvPicPr>
-                    <pic:cNvPr id="15" name="Image15"/>
+                    <pic:cNvPr id="20" name="Image15"/>
                     <pic:cNvPicPr>
                       <a:picLocks noChangeAspect="1" noChangeArrowheads="1"/>
                     </pic:cNvPicPr>
                   </pic:nvPicPr>
                   <pic:blipFill>
-                    <a:blip r:embed="rId20"/>
+                    <a:blip r:embed="rId25"/>
                     <a:stretch>
                       <a:fillRect/>
                     </a:stretch>
@@ -2360,7 +2867,7 @@
             <wp:extent cx="6332220" cy="2706370"/>
             <wp:effectExtent l="0" t="0" r="0" b="0"/>
             <wp:wrapSquare wrapText="largest"/>
-            <wp:docPr id="16" name="Image16"/>
+            <wp:docPr id="21" name="Image16"/>
             <wp:cNvGraphicFramePr>
               <a:graphicFrameLocks xmlns:a="http://schemas.openxmlformats.org/drawingml/2006/main" noChangeAspect="1"/>
             </wp:cNvGraphicFramePr>
@@ -2368,13 +2875,13 @@
               <a:graphicData uri="http://schemas.openxmlformats.org/drawingml/2006/picture">
                 <pic:pic xmlns:pic="http://schemas.openxmlformats.org/drawingml/2006/picture">
                   <pic:nvPicPr>
-                    <pic:cNvPr id="16" name="Image16"/>
+                    <pic:cNvPr id="21" name="Image16"/>
                     <pic:cNvPicPr>
                       <a:picLocks noChangeAspect="1" noChangeArrowheads="1"/>
                     </pic:cNvPicPr>
                   </pic:nvPicPr>
                   <pic:blipFill>
-                    <a:blip r:embed="rId21"/>
+                    <a:blip r:embed="rId26"/>
                     <a:stretch>
                       <a:fillRect/>
                     </a:stretch>
@@ -2442,7 +2949,7 @@
             <wp:extent cx="6332220" cy="2421890"/>
             <wp:effectExtent l="0" t="0" r="0" b="0"/>
             <wp:wrapSquare wrapText="largest"/>
-            <wp:docPr id="17" name="Image17"/>
+            <wp:docPr id="22" name="Image17"/>
             <wp:cNvGraphicFramePr>
               <a:graphicFrameLocks xmlns:a="http://schemas.openxmlformats.org/drawingml/2006/main" noChangeAspect="1"/>
             </wp:cNvGraphicFramePr>
@@ -2450,13 +2957,13 @@
               <a:graphicData uri="http://schemas.openxmlformats.org/drawingml/2006/picture">
                 <pic:pic xmlns:pic="http://schemas.openxmlformats.org/drawingml/2006/picture">
                   <pic:nvPicPr>
-                    <pic:cNvPr id="17" name="Image17"/>
+                    <pic:cNvPr id="22" name="Image17"/>
                     <pic:cNvPicPr>
                       <a:picLocks noChangeAspect="1" noChangeArrowheads="1"/>
                     </pic:cNvPicPr>
                   </pic:nvPicPr>
                   <pic:blipFill>
-                    <a:blip r:embed="rId22"/>
+                    <a:blip r:embed="rId27"/>
                     <a:stretch>
                       <a:fillRect/>
                     </a:stretch>
@@ -2564,7 +3071,7 @@
             <wp:extent cx="6332220" cy="3176270"/>
             <wp:effectExtent l="0" t="0" r="0" b="0"/>
             <wp:wrapSquare wrapText="largest"/>
-            <wp:docPr id="18" name="Image20"/>
+            <wp:docPr id="23" name="Image20"/>
             <wp:cNvGraphicFramePr>
               <a:graphicFrameLocks xmlns:a="http://schemas.openxmlformats.org/drawingml/2006/main" noChangeAspect="1"/>
             </wp:cNvGraphicFramePr>
@@ -2572,13 +3079,13 @@
               <a:graphicData uri="http://schemas.openxmlformats.org/drawingml/2006/picture">
                 <pic:pic xmlns:pic="http://schemas.openxmlformats.org/drawingml/2006/picture">
                   <pic:nvPicPr>
-                    <pic:cNvPr id="18" name="Image20"/>
+                    <pic:cNvPr id="23" name="Image20"/>
                     <pic:cNvPicPr>
                       <a:picLocks noChangeAspect="1" noChangeArrowheads="1"/>
                     </pic:cNvPicPr>
                   </pic:nvPicPr>
                   <pic:blipFill>
-                    <a:blip r:embed="rId23"/>
+                    <a:blip r:embed="rId28"/>
                     <a:stretch>
                       <a:fillRect/>
                     </a:stretch>
@@ -2804,7 +3311,7 @@
         </w:rPr>
         <w:t xml:space="preserve">1) </w:t>
       </w:r>
-      <w:hyperlink r:id="rId24">
+      <w:hyperlink r:id="rId29">
         <w:r>
           <w:rPr>
             <w:rStyle w:val="Hyperlink"/>
@@ -2854,7 +3361,7 @@
             <wp:extent cx="5698490" cy="3253105"/>
             <wp:effectExtent l="0" t="0" r="0" b="0"/>
             <wp:wrapSquare wrapText="largest"/>
-            <wp:docPr id="19" name="Image3 Copy 1"/>
+            <wp:docPr id="24" name="Image3 Copy 1"/>
             <wp:cNvGraphicFramePr>
               <a:graphicFrameLocks xmlns:a="http://schemas.openxmlformats.org/drawingml/2006/main" noChangeAspect="1"/>
             </wp:cNvGraphicFramePr>
@@ -2862,13 +3369,13 @@
               <a:graphicData uri="http://schemas.openxmlformats.org/drawingml/2006/picture">
                 <pic:pic xmlns:pic="http://schemas.openxmlformats.org/drawingml/2006/picture">
                   <pic:nvPicPr>
-                    <pic:cNvPr id="19" name="Image3 Copy 1"/>
+                    <pic:cNvPr id="24" name="Image3 Copy 1"/>
                     <pic:cNvPicPr>
                       <a:picLocks noChangeAspect="1" noChangeArrowheads="1"/>
                     </pic:cNvPicPr>
                   </pic:nvPicPr>
                   <pic:blipFill>
-                    <a:blip r:embed="rId25"/>
+                    <a:blip r:embed="rId30"/>
                     <a:stretch>
                       <a:fillRect/>
                     </a:stretch>
@@ -2917,7 +3424,7 @@
             <wp:extent cx="6332220" cy="4047490"/>
             <wp:effectExtent l="0" t="0" r="0" b="0"/>
             <wp:wrapSquare wrapText="largest"/>
-            <wp:docPr id="20" name="Image4 Copy 1"/>
+            <wp:docPr id="25" name="Image4 Copy 1"/>
             <wp:cNvGraphicFramePr>
               <a:graphicFrameLocks xmlns:a="http://schemas.openxmlformats.org/drawingml/2006/main" noChangeAspect="1"/>
             </wp:cNvGraphicFramePr>
@@ -2925,13 +3432,13 @@
               <a:graphicData uri="http://schemas.openxmlformats.org/drawingml/2006/picture">
                 <pic:pic xmlns:pic="http://schemas.openxmlformats.org/drawingml/2006/picture">
                   <pic:nvPicPr>
-                    <pic:cNvPr id="20" name="Image4 Copy 1"/>
+                    <pic:cNvPr id="25" name="Image4 Copy 1"/>
                     <pic:cNvPicPr>
                       <a:picLocks noChangeAspect="1" noChangeArrowheads="1"/>
                     </pic:cNvPicPr>
                   </pic:nvPicPr>
                   <pic:blipFill>
-                    <a:blip r:embed="rId26"/>
+                    <a:blip r:embed="rId31"/>
                     <a:stretch>
                       <a:fillRect/>
                     </a:stretch>
@@ -2993,7 +3500,7 @@
         </w:rPr>
         <w:t xml:space="preserve">2) </w:t>
       </w:r>
-      <w:hyperlink r:id="rId27">
+      <w:hyperlink r:id="rId32">
         <w:r>
           <w:rPr>
             <w:rStyle w:val="Hyperlink"/>
@@ -3060,7 +3567,7 @@
             <wp:extent cx="5903595" cy="2829560"/>
             <wp:effectExtent l="0" t="0" r="0" b="0"/>
             <wp:wrapSquare wrapText="largest"/>
-            <wp:docPr id="21" name="Image5 Copy 1"/>
+            <wp:docPr id="26" name="Image5 Copy 1"/>
             <wp:cNvGraphicFramePr>
               <a:graphicFrameLocks xmlns:a="http://schemas.openxmlformats.org/drawingml/2006/main" noChangeAspect="1"/>
             </wp:cNvGraphicFramePr>
@@ -3068,13 +3575,13 @@
               <a:graphicData uri="http://schemas.openxmlformats.org/drawingml/2006/picture">
                 <pic:pic xmlns:pic="http://schemas.openxmlformats.org/drawingml/2006/picture">
                   <pic:nvPicPr>
-                    <pic:cNvPr id="21" name="Image5 Copy 1"/>
+                    <pic:cNvPr id="26" name="Image5 Copy 1"/>
                     <pic:cNvPicPr>
                       <a:picLocks noChangeAspect="1" noChangeArrowheads="1"/>
                     </pic:cNvPicPr>
                   </pic:nvPicPr>
                   <pic:blipFill>
-                    <a:blip r:embed="rId28"/>
+                    <a:blip r:embed="rId33"/>
                     <a:stretch>
                       <a:fillRect/>
                     </a:stretch>
@@ -3106,7 +3613,7 @@
             <wp:extent cx="6332220" cy="4215130"/>
             <wp:effectExtent l="0" t="0" r="0" b="0"/>
             <wp:wrapSquare wrapText="largest"/>
-            <wp:docPr id="22" name="Image6 Copy 1"/>
+            <wp:docPr id="27" name="Image6 Copy 1"/>
             <wp:cNvGraphicFramePr>
               <a:graphicFrameLocks xmlns:a="http://schemas.openxmlformats.org/drawingml/2006/main" noChangeAspect="1"/>
             </wp:cNvGraphicFramePr>
@@ -3114,13 +3621,13 @@
               <a:graphicData uri="http://schemas.openxmlformats.org/drawingml/2006/picture">
                 <pic:pic xmlns:pic="http://schemas.openxmlformats.org/drawingml/2006/picture">
                   <pic:nvPicPr>
-                    <pic:cNvPr id="22" name="Image6 Copy 1"/>
+                    <pic:cNvPr id="27" name="Image6 Copy 1"/>
                     <pic:cNvPicPr>
                       <a:picLocks noChangeAspect="1" noChangeArrowheads="1"/>
                     </pic:cNvPicPr>
                   </pic:nvPicPr>
                   <pic:blipFill>
-                    <a:blip r:embed="rId29"/>
+                    <a:blip r:embed="rId34"/>
                     <a:stretch>
                       <a:fillRect/>
                     </a:stretch>
@@ -3182,7 +3689,7 @@
         </w:rPr>
         <w:t xml:space="preserve">3) </w:t>
       </w:r>
-      <w:hyperlink r:id="rId30">
+      <w:hyperlink r:id="rId35">
         <w:r>
           <w:rPr>
             <w:rStyle w:val="Hyperlink"/>
@@ -3249,7 +3756,7 @@
             <wp:extent cx="6332220" cy="5939155"/>
             <wp:effectExtent l="0" t="0" r="0" b="0"/>
             <wp:wrapSquare wrapText="largest"/>
-            <wp:docPr id="23" name="Image7 Copy 1"/>
+            <wp:docPr id="28" name="Image7 Copy 1"/>
             <wp:cNvGraphicFramePr>
               <a:graphicFrameLocks xmlns:a="http://schemas.openxmlformats.org/drawingml/2006/main" noChangeAspect="1"/>
             </wp:cNvGraphicFramePr>
@@ -3257,13 +3764,13 @@
               <a:graphicData uri="http://schemas.openxmlformats.org/drawingml/2006/picture">
                 <pic:pic xmlns:pic="http://schemas.openxmlformats.org/drawingml/2006/picture">
                   <pic:nvPicPr>
-                    <pic:cNvPr id="23" name="Image7 Copy 1"/>
+                    <pic:cNvPr id="28" name="Image7 Copy 1"/>
                     <pic:cNvPicPr>
                       <a:picLocks noChangeAspect="1" noChangeArrowheads="1"/>
                     </pic:cNvPicPr>
                   </pic:nvPicPr>
                   <pic:blipFill>
-                    <a:blip r:embed="rId31"/>
+                    <a:blip r:embed="rId36"/>
                     <a:stretch>
                       <a:fillRect/>
                     </a:stretch>
@@ -3327,7 +3834,7 @@
             <wp:extent cx="6332220" cy="4216400"/>
             <wp:effectExtent l="0" t="0" r="0" b="0"/>
             <wp:wrapSquare wrapText="largest"/>
-            <wp:docPr id="24" name="Image8 Copy 1"/>
+            <wp:docPr id="29" name="Image8 Copy 1"/>
             <wp:cNvGraphicFramePr>
               <a:graphicFrameLocks xmlns:a="http://schemas.openxmlformats.org/drawingml/2006/main" noChangeAspect="1"/>
             </wp:cNvGraphicFramePr>
@@ -3335,13 +3842,13 @@
               <a:graphicData uri="http://schemas.openxmlformats.org/drawingml/2006/picture">
                 <pic:pic xmlns:pic="http://schemas.openxmlformats.org/drawingml/2006/picture">
                   <pic:nvPicPr>
-                    <pic:cNvPr id="24" name="Image8 Copy 1"/>
+                    <pic:cNvPr id="29" name="Image8 Copy 1"/>
                     <pic:cNvPicPr>
                       <a:picLocks noChangeAspect="1" noChangeArrowheads="1"/>
                     </pic:cNvPicPr>
                   </pic:nvPicPr>
                   <pic:blipFill>
-                    <a:blip r:embed="rId32"/>
+                    <a:blip r:embed="rId37"/>
                     <a:stretch>
                       <a:fillRect/>
                     </a:stretch>
@@ -3403,7 +3910,7 @@
         </w:rPr>
         <w:t xml:space="preserve">4) </w:t>
       </w:r>
-      <w:hyperlink r:id="rId33">
+      <w:hyperlink r:id="rId38">
         <w:r>
           <w:rPr>
             <w:rStyle w:val="Hyperlink"/>
@@ -3445,7 +3952,7 @@
             <wp:extent cx="6332220" cy="4895850"/>
             <wp:effectExtent l="0" t="0" r="0" b="0"/>
             <wp:wrapSquare wrapText="largest"/>
-            <wp:docPr id="25" name="Image9 Copy 1"/>
+            <wp:docPr id="30" name="Image9 Copy 1"/>
             <wp:cNvGraphicFramePr>
               <a:graphicFrameLocks xmlns:a="http://schemas.openxmlformats.org/drawingml/2006/main" noChangeAspect="1"/>
             </wp:cNvGraphicFramePr>
@@ -3453,13 +3960,13 @@
               <a:graphicData uri="http://schemas.openxmlformats.org/drawingml/2006/picture">
                 <pic:pic xmlns:pic="http://schemas.openxmlformats.org/drawingml/2006/picture">
                   <pic:nvPicPr>
-                    <pic:cNvPr id="25" name="Image9 Copy 1"/>
+                    <pic:cNvPr id="30" name="Image9 Copy 1"/>
                     <pic:cNvPicPr>
                       <a:picLocks noChangeAspect="1" noChangeArrowheads="1"/>
                     </pic:cNvPicPr>
                   </pic:nvPicPr>
                   <pic:blipFill>
-                    <a:blip r:embed="rId34"/>
+                    <a:blip r:embed="rId39"/>
                     <a:stretch>
                       <a:fillRect/>
                     </a:stretch>
@@ -3521,7 +4028,7 @@
         </w:rPr>
         <w:t xml:space="preserve">5) </w:t>
       </w:r>
-      <w:hyperlink r:id="rId35">
+      <w:hyperlink r:id="rId40">
         <w:r>
           <w:rPr>
             <w:rStyle w:val="Hyperlink"/>
@@ -3588,7 +4095,7 @@
             <wp:extent cx="6332220" cy="5226050"/>
             <wp:effectExtent l="0" t="0" r="0" b="0"/>
             <wp:wrapSquare wrapText="largest"/>
-            <wp:docPr id="26" name="Image10 Copy 1"/>
+            <wp:docPr id="31" name="Image10 Copy 1"/>
             <wp:cNvGraphicFramePr>
               <a:graphicFrameLocks xmlns:a="http://schemas.openxmlformats.org/drawingml/2006/main" noChangeAspect="1"/>
             </wp:cNvGraphicFramePr>
@@ -3596,13 +4103,13 @@
               <a:graphicData uri="http://schemas.openxmlformats.org/drawingml/2006/picture">
                 <pic:pic xmlns:pic="http://schemas.openxmlformats.org/drawingml/2006/picture">
                   <pic:nvPicPr>
-                    <pic:cNvPr id="26" name="Image10 Copy 1"/>
+                    <pic:cNvPr id="31" name="Image10 Copy 1"/>
                     <pic:cNvPicPr>
                       <a:picLocks noChangeAspect="1" noChangeArrowheads="1"/>
                     </pic:cNvPicPr>
                   </pic:nvPicPr>
                   <pic:blipFill>
-                    <a:blip r:embed="rId36"/>
+                    <a:blip r:embed="rId41"/>
                     <a:stretch>
                       <a:fillRect/>
                     </a:stretch>
@@ -3664,7 +4171,7 @@
         </w:rPr>
         <w:t xml:space="preserve">6) </w:t>
       </w:r>
-      <w:hyperlink r:id="rId37">
+      <w:hyperlink r:id="rId42">
         <w:r>
           <w:rPr>
             <w:rStyle w:val="Hyperlink"/>
@@ -3706,7 +4213,7 @@
             <wp:extent cx="6332220" cy="1950720"/>
             <wp:effectExtent l="0" t="0" r="0" b="0"/>
             <wp:wrapSquare wrapText="largest"/>
-            <wp:docPr id="27" name="Image11 Copy 1"/>
+            <wp:docPr id="32" name="Image11 Copy 1"/>
             <wp:cNvGraphicFramePr>
               <a:graphicFrameLocks xmlns:a="http://schemas.openxmlformats.org/drawingml/2006/main" noChangeAspect="1"/>
             </wp:cNvGraphicFramePr>
@@ -3714,13 +4221,13 @@
               <a:graphicData uri="http://schemas.openxmlformats.org/drawingml/2006/picture">
                 <pic:pic xmlns:pic="http://schemas.openxmlformats.org/drawingml/2006/picture">
                   <pic:nvPicPr>
-                    <pic:cNvPr id="27" name="Image11 Copy 1"/>
+                    <pic:cNvPr id="32" name="Image11 Copy 1"/>
                     <pic:cNvPicPr>
                       <a:picLocks noChangeAspect="1" noChangeArrowheads="1"/>
                     </pic:cNvPicPr>
                   </pic:nvPicPr>
                   <pic:blipFill>
-                    <a:blip r:embed="rId38"/>
+                    <a:blip r:embed="rId43"/>
                     <a:stretch>
                       <a:fillRect/>
                     </a:stretch>
@@ -3811,7 +4318,7 @@
             <wp:extent cx="6332220" cy="4701540"/>
             <wp:effectExtent l="0" t="0" r="0" b="0"/>
             <wp:wrapSquare wrapText="largest"/>
-            <wp:docPr id="28" name="Image18"/>
+            <wp:docPr id="33" name="Image18"/>
             <wp:cNvGraphicFramePr>
               <a:graphicFrameLocks xmlns:a="http://schemas.openxmlformats.org/drawingml/2006/main" noChangeAspect="1"/>
             </wp:cNvGraphicFramePr>
@@ -3819,13 +4326,13 @@
               <a:graphicData uri="http://schemas.openxmlformats.org/drawingml/2006/picture">
                 <pic:pic xmlns:pic="http://schemas.openxmlformats.org/drawingml/2006/picture">
                   <pic:nvPicPr>
-                    <pic:cNvPr id="28" name="Image18"/>
+                    <pic:cNvPr id="33" name="Image18"/>
                     <pic:cNvPicPr>
                       <a:picLocks noChangeAspect="1" noChangeArrowheads="1"/>
                     </pic:cNvPicPr>
                   </pic:nvPicPr>
                   <pic:blipFill>
-                    <a:blip r:embed="rId39"/>
+                    <a:blip r:embed="rId44"/>
                     <a:stretch>
                       <a:fillRect/>
                     </a:stretch>
@@ -3894,7 +4401,7 @@
             <wp:extent cx="4576445" cy="2757170"/>
             <wp:effectExtent l="0" t="0" r="0" b="0"/>
             <wp:wrapSquare wrapText="largest"/>
-            <wp:docPr id="29" name="Image19"/>
+            <wp:docPr id="34" name="Image19"/>
             <wp:cNvGraphicFramePr>
               <a:graphicFrameLocks xmlns:a="http://schemas.openxmlformats.org/drawingml/2006/main" noChangeAspect="1"/>
             </wp:cNvGraphicFramePr>
@@ -3902,13 +4409,13 @@
               <a:graphicData uri="http://schemas.openxmlformats.org/drawingml/2006/picture">
                 <pic:pic xmlns:pic="http://schemas.openxmlformats.org/drawingml/2006/picture">
                   <pic:nvPicPr>
-                    <pic:cNvPr id="29" name="Image19"/>
+                    <pic:cNvPr id="34" name="Image19"/>
                     <pic:cNvPicPr>
                       <a:picLocks noChangeAspect="1" noChangeArrowheads="1"/>
                     </pic:cNvPicPr>
                   </pic:nvPicPr>
                   <pic:blipFill>
-                    <a:blip r:embed="rId40"/>
+                    <a:blip r:embed="rId45"/>
                     <a:stretch>
                       <a:fillRect/>
                     </a:stretch>
@@ -4010,7 +4517,7 @@
         </w:rPr>
         <w:t xml:space="preserve">1) </w:t>
       </w:r>
-      <w:hyperlink r:id="rId41">
+      <w:hyperlink r:id="rId46">
         <w:r>
           <w:rPr>
             <w:rStyle w:val="Hyperlink"/>
@@ -6014,7 +6521,7 @@
         </w:rPr>
         <w:t xml:space="preserve">2) </w:t>
       </w:r>
-      <w:hyperlink r:id="rId42">
+      <w:hyperlink r:id="rId47">
         <w:r>
           <w:rPr>
             <w:rStyle w:val="Hyperlink"/>
@@ -7791,7 +8298,7 @@
         </w:rPr>
         <w:t xml:space="preserve">3) </w:t>
       </w:r>
-      <w:hyperlink r:id="rId43">
+      <w:hyperlink r:id="rId48">
         <w:r>
           <w:rPr>
             <w:rStyle w:val="Hyperlink"/>
@@ -9711,7 +10218,7 @@
         </w:rPr>
         <w:t xml:space="preserve">4) </w:t>
       </w:r>
-      <w:hyperlink r:id="rId44">
+      <w:hyperlink r:id="rId49">
         <w:r>
           <w:rPr>
             <w:rStyle w:val="Hyperlink"/>
@@ -10860,7 +11367,7 @@
         </w:rPr>
         <w:t xml:space="preserve">5) </w:t>
       </w:r>
-      <w:hyperlink r:id="rId45">
+      <w:hyperlink r:id="rId50">
         <w:r>
           <w:rPr>
             <w:rStyle w:val="Hyperlink"/>
@@ -12931,7 +13438,7 @@
         </w:rPr>
         <w:t xml:space="preserve">6) </w:t>
       </w:r>
-      <w:hyperlink r:id="rId46">
+      <w:hyperlink r:id="rId51">
         <w:r>
           <w:rPr>
             <w:rStyle w:val="Hyperlink"/>
@@ -13063,6 +13570,7 @@
       <w:pgNumType w:fmt="decimal"/>
       <w:formProt w:val="false"/>
       <w:textDirection w:val="lrTb"/>
+      <w:docGrid w:type="default" w:linePitch="100" w:charSpace="0"/>
     </w:sectPr>
   </w:body>
 </w:document>
@@ -13082,7 +13590,6 @@
     </w:rPrDefault>
     <w:pPrDefault>
       <w:pPr>
-        <w:widowControl/>
         <w:suppressAutoHyphens w:val="true"/>
       </w:pPr>
     </w:pPrDefault>
@@ -13092,7 +13599,10 @@
     <w:qFormat/>
     <w:pPr>
       <w:widowControl/>
+      <w:suppressAutoHyphens w:val="true"/>
       <w:bidi w:val="0"/>
+      <w:spacing w:before="0" w:after="0"/>
+      <w:jc w:val="start"/>
     </w:pPr>
     <w:rPr>
       <w:rFonts w:ascii="Liberation Serif" w:hAnsi="Liberation Serif" w:eastAsia="Noto Serif CJK SC" w:cs="Noto Sans Devanagari"/>

</xml_diff>